<commit_message>
completed add product feature and clean up code
</commit_message>
<xml_diff>
--- a/Laravel_Henry_Chen.docx
+++ b/Laravel_Henry_Chen.docx
@@ -755,6 +755,141 @@
           <w:rtl w:val="0"/>
         </w:rPr>
         <w:t xml:space="preserve">active should not allow null</w:t>
+      </w:r>
+    </w:p>
+    <w:p>
+      <w:pPr>
+        <w:rPr>
+          <w:sz w:val="18"/>
+          <w:szCs w:val="18"/>
+        </w:rPr>
+      </w:pPr>
+      <w:r>
+        <w:rPr>
+          <w:rtl w:val="0"/>
+        </w:rPr>
+      </w:r>
+    </w:p>
+    <w:p>
+      <w:pPr>
+        <w:rPr>
+          <w:b w:val="1"/>
+          <w:sz w:val="20"/>
+          <w:szCs w:val="20"/>
+          <w:u w:val="single"/>
+        </w:rPr>
+      </w:pPr>
+      <w:r>
+        <w:rPr>
+          <w:rtl w:val="0"/>
+        </w:rPr>
+      </w:r>
+    </w:p>
+    <w:p>
+      <w:pPr>
+        <w:rPr>
+          <w:b w:val="1"/>
+          <w:sz w:val="20"/>
+          <w:szCs w:val="20"/>
+          <w:u w:val="single"/>
+        </w:rPr>
+      </w:pPr>
+      <w:r>
+        <w:rPr>
+          <w:b w:val="1"/>
+          <w:sz w:val="20"/>
+          <w:szCs w:val="20"/>
+          <w:u w:val="single"/>
+          <w:rtl w:val="0"/>
+        </w:rPr>
+        <w:t xml:space="preserve">Links:</w:t>
+      </w:r>
+    </w:p>
+    <w:p>
+      <w:pPr>
+        <w:rPr>
+          <w:sz w:val="18"/>
+          <w:szCs w:val="18"/>
+        </w:rPr>
+      </w:pPr>
+      <w:r>
+        <w:rPr>
+          <w:rtl w:val="0"/>
+        </w:rPr>
+      </w:r>
+    </w:p>
+    <w:p>
+      <w:pPr>
+        <w:ind w:left="720" w:firstLine="0"/>
+        <w:rPr>
+          <w:color w:val="1155cc"/>
+          <w:sz w:val="18"/>
+          <w:szCs w:val="18"/>
+          <w:highlight w:val="white"/>
+        </w:rPr>
+      </w:pPr>
+      <w:r>
+        <w:rPr>
+          <w:color w:val="24292f"/>
+          <w:sz w:val="18"/>
+          <w:szCs w:val="18"/>
+          <w:highlight w:val="white"/>
+          <w:rtl w:val="0"/>
+        </w:rPr>
+        <w:t xml:space="preserve">github: </w:t>
+      </w:r>
+      <w:hyperlink r:id="rId6">
+        <w:r>
+          <w:rPr>
+            <w:color w:val="1155cc"/>
+            <w:sz w:val="18"/>
+            <w:szCs w:val="18"/>
+            <w:highlight w:val="white"/>
+            <w:rtl w:val="0"/>
+          </w:rPr>
+          <w:t xml:space="preserve">https://github.com/gh11345/dlc</w:t>
+        </w:r>
+      </w:hyperlink>
+      <w:r>
+        <w:rPr>
+          <w:rtl w:val="0"/>
+        </w:rPr>
+      </w:r>
+    </w:p>
+    <w:p>
+      <w:pPr>
+        <w:ind w:left="720" w:firstLine="0"/>
+        <w:rPr>
+          <w:sz w:val="12"/>
+          <w:szCs w:val="12"/>
+        </w:rPr>
+      </w:pPr>
+      <w:r>
+        <w:rPr>
+          <w:color w:val="24292f"/>
+          <w:sz w:val="18"/>
+          <w:szCs w:val="18"/>
+          <w:highlight w:val="white"/>
+          <w:rtl w:val="0"/>
+        </w:rPr>
+        <w:t xml:space="preserve">demo: </w:t>
+      </w:r>
+      <w:hyperlink r:id="rId7">
+        <w:r>
+          <w:rPr>
+            <w:color w:val="1155cc"/>
+            <w:sz w:val="18"/>
+            <w:szCs w:val="18"/>
+            <w:highlight w:val="white"/>
+            <w:rtl w:val="0"/>
+          </w:rPr>
+          <w:t xml:space="preserve">http://34.212.176.88/</w:t>
+        </w:r>
+      </w:hyperlink>
+      <w:r>
+        <w:rPr>
+          <w:rtl w:val="0"/>
+        </w:rPr>
       </w:r>
     </w:p>
     <w:sectPr>

</xml_diff>